<commit_message>
Se agrega informacion al archivo de comandos importantes R
</commit_message>
<xml_diff>
--- a/R_Programming_Comandos_Importantes.docx
+++ b/R_Programming_Comandos_Importantes.docx
@@ -1274,7 +1274,15 @@
       </w:hyperlink>
     </w:p>
     <w:p>
-      <w:r>
+      <w:pPr>
+        <w:rPr>
+          <w:lang w:val="en-US"/>
+        </w:rPr>
+      </w:pPr>
+      <w:r>
+        <w:rPr>
+          <w:lang w:val="en-US"/>
+        </w:rPr>
         <w:t>library(readr)</w:t>
       </w:r>
     </w:p>
@@ -1318,14 +1326,68 @@
     </w:p>
     <w:p>
       <w:r>
-        <w:t>Sirve para hacer un “join”</w:t>
-      </w:r>
+        <w:t>Sirve para hacer un “join” entre ambos o para hacer un “union” de ambos.</w:t>
+      </w:r>
+    </w:p>
+    <w:p>
+      <w:pPr>
+        <w:pStyle w:val="Heading2"/>
+      </w:pPr>
+    </w:p>
+    <w:p>
+      <w:pPr>
+        <w:pStyle w:val="Heading2"/>
+      </w:pPr>
+      <w:r>
+        <w:t>Multiples plots en una página</w:t>
+      </w:r>
+    </w:p>
+    <w:p>
+      <w:pPr>
+        <w:rPr>
+          <w:rStyle w:val="Hyperlink"/>
+        </w:rPr>
+      </w:pPr>
+      <w:hyperlink r:id="rId12" w:history="1">
+        <w:r>
+          <w:rPr>
+            <w:rStyle w:val="Hyperlink"/>
+          </w:rPr>
+          <w:t>https://cran.r-project.org/web/packages/egg/vignettes/Ecosystem.html</w:t>
+        </w:r>
+      </w:hyperlink>
+    </w:p>
+    <w:p>
+      <w:pPr>
+        <w:rPr>
+          <w:rStyle w:val="Hyperlink"/>
+        </w:rPr>
+      </w:pPr>
+      <w:hyperlink r:id="rId13" w:history="1">
+        <w:r>
+          <w:rPr>
+            <w:rStyle w:val="Hyperlink"/>
+          </w:rPr>
+          <w:t>http://www.cookbook-r.com/Graphs/Facets_(ggplot2)/</w:t>
+        </w:r>
+      </w:hyperlink>
+    </w:p>
+    <w:p>
+      <w:hyperlink r:id="rId14" w:history="1">
+        <w:r>
+          <w:rPr>
+            <w:rStyle w:val="Hyperlink"/>
+          </w:rPr>
+          <w:t>http://environmentalcomputing.net/plotting-with-ggplot-adding-titles-and-axis-names/</w:t>
+        </w:r>
+      </w:hyperlink>
+    </w:p>
+    <w:p>
       <w:bookmarkStart w:id="0" w:name="_GoBack"/>
       <w:bookmarkEnd w:id="0"/>
-      <w:r>
-        <w:t xml:space="preserve"> entre ambos o para hacer un “union” de ambos.</w:t>
-      </w:r>
-    </w:p>
+    </w:p>
+    <w:p/>
+    <w:p/>
     <w:p/>
     <w:p/>
     <w:sectPr>

</xml_diff>